<commit_message>
tambahan uht dp2nt17 dp3n32
</commit_message>
<xml_diff>
--- a/20. DP 3N32 (BIRU K_8)/Setting Baju (Hal depan) A4 PDH.docx
+++ b/20. DP 3N32 (BIRU K_8)/Setting Baju (Hal depan) A4 PDH.docx
@@ -1,6 +1,6 @@
 
 <file path=word/document.xml><?xml version="1.0" encoding="utf-8"?>
-<w:document xmlns:wpc="http://schemas.microsoft.com/office/word/2010/wordprocessingCanvas" xmlns:cx="http://schemas.microsoft.com/office/drawing/2014/chartex" xmlns:cx1="http://schemas.microsoft.com/office/drawing/2015/9/8/chartex" xmlns:cx2="http://schemas.microsoft.com/office/drawing/2015/10/21/chartex" xmlns:cx3="http://schemas.microsoft.com/office/drawing/2016/5/9/chartex" xmlns:cx4="http://schemas.microsoft.com/office/drawing/2016/5/10/chartex" xmlns:cx5="http://schemas.microsoft.com/office/drawing/2016/5/11/chartex" xmlns:cx6="http://schemas.microsoft.com/office/drawing/2016/5/12/chartex" xmlns:cx7="http://schemas.microsoft.com/office/drawing/2016/5/13/chartex" xmlns:cx8="http://schemas.microsoft.com/office/drawing/2016/5/14/chartex" xmlns:mc="http://schemas.openxmlformats.org/markup-compatibility/2006" xmlns:aink="http://schemas.microsoft.com/office/drawing/2016/ink" xmlns:am3d="http://schemas.microsoft.com/office/drawing/2017/model3d" xmlns:o="urn:schemas-microsoft-com:office:office" xmlns:r="http://schemas.openxmlformats.org/officeDocument/2006/relationships" xmlns:m="http://schemas.openxmlformats.org/officeDocument/2006/math" xmlns:v="urn:schemas-microsoft-com:vml" xmlns:wp14="http://schemas.microsoft.com/office/word/2010/wordprocessingDrawing" xmlns:wp="http://schemas.openxmlformats.org/drawingml/2006/wordprocessingDrawing" xmlns:w10="urn:schemas-microsoft-com:office:word" xmlns:w="http://schemas.openxmlformats.org/wordprocessingml/2006/main" xmlns:w14="http://schemas.microsoft.com/office/word/2010/wordml" xmlns:w15="http://schemas.microsoft.com/office/word/2012/wordml" xmlns:w16cex="http://schemas.microsoft.com/office/word/2018/wordml/cex" xmlns:w16cid="http://schemas.microsoft.com/office/word/2016/wordml/cid" xmlns:w16="http://schemas.microsoft.com/office/word/2018/wordml" xmlns:w16se="http://schemas.microsoft.com/office/word/2015/wordml/symex" xmlns:wpg="http://schemas.microsoft.com/office/word/2010/wordprocessingGroup" xmlns:wpi="http://schemas.microsoft.com/office/word/2010/wordprocessingInk" xmlns:wne="http://schemas.microsoft.com/office/word/2006/wordml" xmlns:wps="http://schemas.microsoft.com/office/word/2010/wordprocessingShape" mc:Ignorable="w14 w15 w16se w16cid w16 w16cex wp14">
+<w:document xmlns:wpc="http://schemas.microsoft.com/office/word/2010/wordprocessingCanvas" xmlns:cx="http://schemas.microsoft.com/office/drawing/2014/chartex" xmlns:cx1="http://schemas.microsoft.com/office/drawing/2015/9/8/chartex" xmlns:cx2="http://schemas.microsoft.com/office/drawing/2015/10/21/chartex" xmlns:cx3="http://schemas.microsoft.com/office/drawing/2016/5/9/chartex" xmlns:cx4="http://schemas.microsoft.com/office/drawing/2016/5/10/chartex" xmlns:cx5="http://schemas.microsoft.com/office/drawing/2016/5/11/chartex" xmlns:cx6="http://schemas.microsoft.com/office/drawing/2016/5/12/chartex" xmlns:cx7="http://schemas.microsoft.com/office/drawing/2016/5/13/chartex" xmlns:cx8="http://schemas.microsoft.com/office/drawing/2016/5/14/chartex" xmlns:mc="http://schemas.openxmlformats.org/markup-compatibility/2006" xmlns:aink="http://schemas.microsoft.com/office/drawing/2016/ink" xmlns:am3d="http://schemas.microsoft.com/office/drawing/2017/model3d" xmlns:o="urn:schemas-microsoft-com:office:office" xmlns:r="http://schemas.openxmlformats.org/officeDocument/2006/relationships" xmlns:m="http://schemas.openxmlformats.org/officeDocument/2006/math" xmlns:v="urn:schemas-microsoft-com:vml" xmlns:wp14="http://schemas.microsoft.com/office/word/2010/wordprocessingDrawing" xmlns:wp="http://schemas.openxmlformats.org/drawingml/2006/wordprocessingDrawing" xmlns:w10="urn:schemas-microsoft-com:office:word" xmlns:w="http://schemas.openxmlformats.org/wordprocessingml/2006/main" xmlns:w14="http://schemas.microsoft.com/office/word/2010/wordml" xmlns:w15="http://schemas.microsoft.com/office/word/2012/wordml" xmlns:w16cex="http://schemas.microsoft.com/office/word/2018/wordml/cex" xmlns:w16cid="http://schemas.microsoft.com/office/word/2016/wordml/cid" xmlns:w16="http://schemas.microsoft.com/office/word/2018/wordml" xmlns:w16sdtdh="http://schemas.microsoft.com/office/word/2020/wordml/sdtdatahash" xmlns:w16se="http://schemas.microsoft.com/office/word/2015/wordml/symex" xmlns:wpg="http://schemas.microsoft.com/office/word/2010/wordprocessingGroup" xmlns:wpi="http://schemas.microsoft.com/office/word/2010/wordprocessingInk" xmlns:wne="http://schemas.microsoft.com/office/word/2006/wordml" xmlns:wps="http://schemas.microsoft.com/office/word/2010/wordprocessingShape" mc:Ignorable="w14 w15 w16se w16cid w16 w16cex w16sdtdh wp14">
   <w:body>
     <w:tbl>
       <w:tblPr>
@@ -155,7 +155,7 @@
                 <w:sz w:val="44"/>
                 <w:szCs w:val="18"/>
               </w:rPr>
-              <w:t>P14</w:t>
+              <w:t>P16</w:t>
             </w:r>
             <w:r>
               <w:rPr>
@@ -185,6 +185,7 @@
                 <w:lang w:val="en-US"/>
               </w:rPr>
             </w:pPr>
+            <w:proofErr w:type="spellStart"/>
             <w:r>
               <w:rPr>
                 <w:rFonts w:ascii="Source Sans Pro" w:hAnsi="Source Sans Pro"/>
@@ -192,8 +193,69 @@
                 <w:szCs w:val="17"/>
                 <w:lang w:val="en-US"/>
               </w:rPr>
-              <w:t>Praktisi Seragam Dinas 30 Tahun</w:t>
-            </w:r>
+              <w:t>Praktisi</w:t>
+            </w:r>
+            <w:proofErr w:type="spellEnd"/>
+            <w:r>
+              <w:rPr>
+                <w:rFonts w:ascii="Source Sans Pro" w:hAnsi="Source Sans Pro"/>
+                <w:sz w:val="17"/>
+                <w:szCs w:val="17"/>
+                <w:lang w:val="en-US"/>
+              </w:rPr>
+              <w:t xml:space="preserve"> </w:t>
+            </w:r>
+            <w:proofErr w:type="spellStart"/>
+            <w:r>
+              <w:rPr>
+                <w:rFonts w:ascii="Source Sans Pro" w:hAnsi="Source Sans Pro"/>
+                <w:sz w:val="17"/>
+                <w:szCs w:val="17"/>
+                <w:lang w:val="en-US"/>
+              </w:rPr>
+              <w:t>Seragam</w:t>
+            </w:r>
+            <w:proofErr w:type="spellEnd"/>
+            <w:r>
+              <w:rPr>
+                <w:rFonts w:ascii="Source Sans Pro" w:hAnsi="Source Sans Pro"/>
+                <w:sz w:val="17"/>
+                <w:szCs w:val="17"/>
+                <w:lang w:val="en-US"/>
+              </w:rPr>
+              <w:t xml:space="preserve"> </w:t>
+            </w:r>
+            <w:proofErr w:type="spellStart"/>
+            <w:r>
+              <w:rPr>
+                <w:rFonts w:ascii="Source Sans Pro" w:hAnsi="Source Sans Pro"/>
+                <w:sz w:val="17"/>
+                <w:szCs w:val="17"/>
+                <w:lang w:val="en-US"/>
+              </w:rPr>
+              <w:t>Dinas</w:t>
+            </w:r>
+            <w:proofErr w:type="spellEnd"/>
+            <w:r>
+              <w:rPr>
+                <w:rFonts w:ascii="Source Sans Pro" w:hAnsi="Source Sans Pro"/>
+                <w:sz w:val="17"/>
+                <w:szCs w:val="17"/>
+                <w:lang w:val="en-US"/>
+              </w:rPr>
+              <w:t xml:space="preserve"> 30 </w:t>
+            </w:r>
+            <w:proofErr w:type="spellStart"/>
+            <w:r>
+              <w:rPr>
+                <w:rFonts w:ascii="Source Sans Pro" w:hAnsi="Source Sans Pro"/>
+                <w:sz w:val="17"/>
+                <w:szCs w:val="17"/>
+                <w:lang w:val="en-US"/>
+              </w:rPr>
+              <w:t>Tahun</w:t>
+            </w:r>
+            <w:proofErr w:type="spellEnd"/>
           </w:p>
           <w:p>
             <w:pPr>
@@ -271,7 +333,7 @@
                     </wp:anchor>
                   </w:drawing>
                 </mc:Choice>
-                <mc:Fallback xmlns:w16sdtdh="http://schemas.microsoft.com/office/word/2020/wordml/sdtdatahash">
+                <mc:Fallback>
                   <w:pict>
                     <v:line w14:anchorId="5C764761" id="Straight Connector 1" o:spid="_x0000_s1026" style="position:absolute;z-index:251670528;visibility:visible;mso-wrap-style:square;mso-width-percent:0;mso-height-percent:0;mso-wrap-distance-left:9pt;mso-wrap-distance-top:0;mso-wrap-distance-right:9pt;mso-wrap-distance-bottom:0;mso-position-horizontal:absolute;mso-position-horizontal-relative:text;mso-position-vertical:absolute;mso-position-vertical-relative:text;mso-width-percent:0;mso-height-percent:0;mso-width-relative:margin;mso-height-relative:margin" from="-.3pt,3.05pt" to="248.6pt,3.05pt" o:gfxdata="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" strokecolor="black [3213]" strokeweight="1.25pt">
                       <v:stroke linestyle="thinThick" endcap="round"/>
@@ -326,7 +388,7 @@
                 <w:noProof/>
                 <w:sz w:val="28"/>
               </w:rPr>
-              <w:t>SONI DWI WAHONO</w:t>
+              <w:t>MALEIBUUAT ELIA A</w:t>
             </w:r>
             <w:r>
               <w:rPr>
@@ -483,6 +545,12 @@
                 <w:lang w:val="en-US"/>
               </w:rPr>
               <w:tab/>
+            </w:r>
+            <w:proofErr w:type="gramStart"/>
+            <w:r>
+              <w:rPr>
+                <w:lang w:val="en-US"/>
+              </w:rPr>
               <w:t>Topi</w:t>
             </w:r>
             <w:r>
@@ -492,7 +560,14 @@
               <w:rPr>
                 <w:lang w:val="en-US"/>
               </w:rPr>
-              <w:t xml:space="preserve">: </w:t>
+              <w:t>:</w:t>
+            </w:r>
+            <w:proofErr w:type="gramEnd"/>
+            <w:r>
+              <w:rPr>
+                <w:lang w:val="en-US"/>
+              </w:rPr>
+              <w:t xml:space="preserve"> </w:t>
             </w:r>
             <w:r>
               <w:rPr>
@@ -525,7 +600,7 @@
                 <w:szCs w:val="28"/>
                 <w:lang w:val="en-US"/>
               </w:rPr>
-              <w:t>56</w:t>
+              <w:t>58</w:t>
             </w:r>
             <w:r>
               <w:rPr>
@@ -694,6 +769,7 @@
                 <w:lang w:val="en-US"/>
               </w:rPr>
             </w:pPr>
+            <w:proofErr w:type="spellStart"/>
             <w:r>
               <w:rPr>
                 <w:sz w:val="20"/>
@@ -702,6 +778,7 @@
               </w:rPr>
               <w:t>Uk</w:t>
             </w:r>
+            <w:proofErr w:type="spellEnd"/>
             <w:r>
               <w:rPr>
                 <w:sz w:val="20"/>
@@ -761,7 +838,7 @@
                 <w:sz w:val="30"/>
                 <w:szCs w:val="30"/>
               </w:rPr>
-              <w:t>50</w:t>
+              <w:t>47</w:t>
             </w:r>
             <w:r>
               <w:rPr>
@@ -925,7 +1002,7 @@
                 <w:szCs w:val="30"/>
                 <w:lang w:val="en-US"/>
               </w:rPr>
-              <w:t>30</w:t>
+              <w:t>29</w:t>
             </w:r>
             <w:r>
               <w:rPr>
@@ -980,7 +1057,7 @@
                 <w:szCs w:val="30"/>
                 <w:lang w:val="en-US"/>
               </w:rPr>
-              <w:t>28</w:t>
+              <w:t>27</w:t>
             </w:r>
             <w:r>
               <w:rPr>
@@ -1035,7 +1112,7 @@
                 <w:szCs w:val="30"/>
                 <w:lang w:val="en-US"/>
               </w:rPr>
-              <w:t>30</w:t>
+              <w:t>29</w:t>
             </w:r>
             <w:r>
               <w:rPr>
@@ -1090,7 +1167,7 @@
                 <w:szCs w:val="30"/>
                 <w:lang w:val="en-US"/>
               </w:rPr>
-              <w:t>70</w:t>
+              <w:t>72</w:t>
             </w:r>
             <w:r>
               <w:rPr>
@@ -1145,7 +1222,7 @@
                 <w:szCs w:val="30"/>
                 <w:lang w:val="en-US"/>
               </w:rPr>
-              <w:t>45</w:t>
+              <w:t>43</w:t>
             </w:r>
             <w:r>
               <w:rPr>
@@ -1183,14 +1260,52 @@
               </w:rPr>
               <w:tab/>
             </w:r>
+            <w:proofErr w:type="spellStart"/>
             <w:r>
               <w:rPr>
                 <w:sz w:val="20"/>
                 <w:szCs w:val="32"/>
                 <w:lang w:val="en-US"/>
               </w:rPr>
-              <w:t>Krah dalam hitam</w:t>
-            </w:r>
+              <w:t>Krah</w:t>
+            </w:r>
+            <w:proofErr w:type="spellEnd"/>
+            <w:r>
+              <w:rPr>
+                <w:sz w:val="20"/>
+                <w:szCs w:val="32"/>
+                <w:lang w:val="en-US"/>
+              </w:rPr>
+              <w:t xml:space="preserve"> </w:t>
+            </w:r>
+            <w:proofErr w:type="spellStart"/>
+            <w:r>
+              <w:rPr>
+                <w:sz w:val="20"/>
+                <w:szCs w:val="32"/>
+                <w:lang w:val="en-US"/>
+              </w:rPr>
+              <w:t>dalam</w:t>
+            </w:r>
+            <w:proofErr w:type="spellEnd"/>
+            <w:r>
+              <w:rPr>
+                <w:sz w:val="20"/>
+                <w:szCs w:val="32"/>
+                <w:lang w:val="en-US"/>
+              </w:rPr>
+              <w:t xml:space="preserve"> </w:t>
+            </w:r>
+            <w:proofErr w:type="spellStart"/>
+            <w:r>
+              <w:rPr>
+                <w:sz w:val="20"/>
+                <w:szCs w:val="32"/>
+                <w:lang w:val="en-US"/>
+              </w:rPr>
+              <w:t>hitam</w:t>
+            </w:r>
+            <w:proofErr w:type="spellEnd"/>
           </w:p>
         </w:tc>
         <w:tc>
@@ -1303,7 +1418,7 @@
                 <w:sz w:val="44"/>
                 <w:szCs w:val="18"/>
               </w:rPr>
-              <w:t>P14</w:t>
+              <w:t>P16</w:t>
             </w:r>
             <w:r>
               <w:rPr>
@@ -1333,6 +1448,7 @@
                 <w:lang w:val="en-US"/>
               </w:rPr>
             </w:pPr>
+            <w:proofErr w:type="spellStart"/>
             <w:r>
               <w:rPr>
                 <w:rFonts w:ascii="Source Sans Pro" w:hAnsi="Source Sans Pro"/>
@@ -1340,8 +1456,69 @@
                 <w:szCs w:val="17"/>
                 <w:lang w:val="en-US"/>
               </w:rPr>
-              <w:t>Praktisi Seragam Dinas 30 Tahun</w:t>
-            </w:r>
+              <w:t>Praktisi</w:t>
+            </w:r>
+            <w:proofErr w:type="spellEnd"/>
+            <w:r>
+              <w:rPr>
+                <w:rFonts w:ascii="Source Sans Pro" w:hAnsi="Source Sans Pro"/>
+                <w:sz w:val="17"/>
+                <w:szCs w:val="17"/>
+                <w:lang w:val="en-US"/>
+              </w:rPr>
+              <w:t xml:space="preserve"> </w:t>
+            </w:r>
+            <w:proofErr w:type="spellStart"/>
+            <w:r>
+              <w:rPr>
+                <w:rFonts w:ascii="Source Sans Pro" w:hAnsi="Source Sans Pro"/>
+                <w:sz w:val="17"/>
+                <w:szCs w:val="17"/>
+                <w:lang w:val="en-US"/>
+              </w:rPr>
+              <w:t>Seragam</w:t>
+            </w:r>
+            <w:proofErr w:type="spellEnd"/>
+            <w:r>
+              <w:rPr>
+                <w:rFonts w:ascii="Source Sans Pro" w:hAnsi="Source Sans Pro"/>
+                <w:sz w:val="17"/>
+                <w:szCs w:val="17"/>
+                <w:lang w:val="en-US"/>
+              </w:rPr>
+              <w:t xml:space="preserve"> </w:t>
+            </w:r>
+            <w:proofErr w:type="spellStart"/>
+            <w:r>
+              <w:rPr>
+                <w:rFonts w:ascii="Source Sans Pro" w:hAnsi="Source Sans Pro"/>
+                <w:sz w:val="17"/>
+                <w:szCs w:val="17"/>
+                <w:lang w:val="en-US"/>
+              </w:rPr>
+              <w:t>Dinas</w:t>
+            </w:r>
+            <w:proofErr w:type="spellEnd"/>
+            <w:r>
+              <w:rPr>
+                <w:rFonts w:ascii="Source Sans Pro" w:hAnsi="Source Sans Pro"/>
+                <w:sz w:val="17"/>
+                <w:szCs w:val="17"/>
+                <w:lang w:val="en-US"/>
+              </w:rPr>
+              <w:t xml:space="preserve"> 30 </w:t>
+            </w:r>
+            <w:proofErr w:type="spellStart"/>
+            <w:r>
+              <w:rPr>
+                <w:rFonts w:ascii="Source Sans Pro" w:hAnsi="Source Sans Pro"/>
+                <w:sz w:val="17"/>
+                <w:szCs w:val="17"/>
+                <w:lang w:val="en-US"/>
+              </w:rPr>
+              <w:t>Tahun</w:t>
+            </w:r>
+            <w:proofErr w:type="spellEnd"/>
           </w:p>
           <w:p>
             <w:pPr>
@@ -1419,7 +1596,7 @@
                     </wp:anchor>
                   </w:drawing>
                 </mc:Choice>
-                <mc:Fallback xmlns:w16sdtdh="http://schemas.microsoft.com/office/word/2020/wordml/sdtdatahash">
+                <mc:Fallback>
                   <w:pict>
                     <v:line w14:anchorId="34199ACB" id="Straight Connector 3" o:spid="_x0000_s1026" style="position:absolute;z-index:251671552;visibility:visible;mso-wrap-style:square;mso-width-percent:0;mso-height-percent:0;mso-wrap-distance-left:9pt;mso-wrap-distance-top:0;mso-wrap-distance-right:9pt;mso-wrap-distance-bottom:0;mso-position-horizontal:absolute;mso-position-horizontal-relative:text;mso-position-vertical:absolute;mso-position-vertical-relative:text;mso-width-percent:0;mso-height-percent:0;mso-width-relative:margin;mso-height-relative:margin" from="-.3pt,3.05pt" to="248.6pt,3.05pt" o:gfxdata="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" strokecolor="black [3213]" strokeweight="1.25pt">
                       <v:stroke linestyle="thinThick" endcap="round"/>
@@ -1474,7 +1651,7 @@
                 <w:noProof/>
                 <w:sz w:val="28"/>
               </w:rPr>
-              <w:t>SONI DWI WAHONO</w:t>
+              <w:t>MALEIBUUAT ELIA A</w:t>
             </w:r>
             <w:r>
               <w:rPr>
@@ -1631,6 +1808,12 @@
                 <w:lang w:val="en-US"/>
               </w:rPr>
               <w:tab/>
+            </w:r>
+            <w:proofErr w:type="gramStart"/>
+            <w:r>
+              <w:rPr>
+                <w:lang w:val="en-US"/>
+              </w:rPr>
               <w:t>Topi</w:t>
             </w:r>
             <w:r>
@@ -1640,7 +1823,14 @@
               <w:rPr>
                 <w:lang w:val="en-US"/>
               </w:rPr>
-              <w:t xml:space="preserve">: </w:t>
+              <w:t>:</w:t>
+            </w:r>
+            <w:proofErr w:type="gramEnd"/>
+            <w:r>
+              <w:rPr>
+                <w:lang w:val="en-US"/>
+              </w:rPr>
+              <w:t xml:space="preserve"> </w:t>
             </w:r>
             <w:r>
               <w:rPr>
@@ -1673,7 +1863,7 @@
                 <w:szCs w:val="28"/>
                 <w:lang w:val="en-US"/>
               </w:rPr>
-              <w:t>56</w:t>
+              <w:t>58</w:t>
             </w:r>
             <w:r>
               <w:rPr>
@@ -1842,6 +2032,7 @@
                 <w:lang w:val="en-US"/>
               </w:rPr>
             </w:pPr>
+            <w:proofErr w:type="spellStart"/>
             <w:r>
               <w:rPr>
                 <w:sz w:val="20"/>
@@ -1850,6 +2041,7 @@
               </w:rPr>
               <w:t>Uk</w:t>
             </w:r>
+            <w:proofErr w:type="spellEnd"/>
             <w:r>
               <w:rPr>
                 <w:sz w:val="20"/>
@@ -1909,7 +2101,7 @@
                 <w:sz w:val="30"/>
                 <w:szCs w:val="30"/>
               </w:rPr>
-              <w:t>50</w:t>
+              <w:t>47</w:t>
             </w:r>
             <w:r>
               <w:rPr>
@@ -2073,7 +2265,7 @@
                 <w:szCs w:val="30"/>
                 <w:lang w:val="en-US"/>
               </w:rPr>
-              <w:t>30</w:t>
+              <w:t>29</w:t>
             </w:r>
             <w:r>
               <w:rPr>
@@ -2128,7 +2320,7 @@
                 <w:szCs w:val="30"/>
                 <w:lang w:val="en-US"/>
               </w:rPr>
-              <w:t>28</w:t>
+              <w:t>27</w:t>
             </w:r>
             <w:r>
               <w:rPr>
@@ -2183,7 +2375,7 @@
                 <w:szCs w:val="30"/>
                 <w:lang w:val="en-US"/>
               </w:rPr>
-              <w:t>30</w:t>
+              <w:t>29</w:t>
             </w:r>
             <w:r>
               <w:rPr>
@@ -2238,7 +2430,7 @@
                 <w:szCs w:val="30"/>
                 <w:lang w:val="en-US"/>
               </w:rPr>
-              <w:t>70</w:t>
+              <w:t>72</w:t>
             </w:r>
             <w:r>
               <w:rPr>
@@ -2293,7 +2485,7 @@
                 <w:szCs w:val="30"/>
                 <w:lang w:val="en-US"/>
               </w:rPr>
-              <w:t>45</w:t>
+              <w:t>43</w:t>
             </w:r>
             <w:r>
               <w:rPr>
@@ -2320,14 +2512,52 @@
               <w:tab/>
               <w:t xml:space="preserve">        </w:t>
             </w:r>
+            <w:proofErr w:type="spellStart"/>
             <w:r>
               <w:rPr>
                 <w:sz w:val="20"/>
                 <w:szCs w:val="32"/>
                 <w:lang w:val="en-US"/>
               </w:rPr>
-              <w:t>Krah dalam hitam</w:t>
-            </w:r>
+              <w:t>Krah</w:t>
+            </w:r>
+            <w:proofErr w:type="spellEnd"/>
+            <w:r>
+              <w:rPr>
+                <w:sz w:val="20"/>
+                <w:szCs w:val="32"/>
+                <w:lang w:val="en-US"/>
+              </w:rPr>
+              <w:t xml:space="preserve"> </w:t>
+            </w:r>
+            <w:proofErr w:type="spellStart"/>
+            <w:r>
+              <w:rPr>
+                <w:sz w:val="20"/>
+                <w:szCs w:val="32"/>
+                <w:lang w:val="en-US"/>
+              </w:rPr>
+              <w:t>dalam</w:t>
+            </w:r>
+            <w:proofErr w:type="spellEnd"/>
+            <w:r>
+              <w:rPr>
+                <w:sz w:val="20"/>
+                <w:szCs w:val="32"/>
+                <w:lang w:val="en-US"/>
+              </w:rPr>
+              <w:t xml:space="preserve"> </w:t>
+            </w:r>
+            <w:proofErr w:type="spellStart"/>
+            <w:r>
+              <w:rPr>
+                <w:sz w:val="20"/>
+                <w:szCs w:val="32"/>
+                <w:lang w:val="en-US"/>
+              </w:rPr>
+              <w:t>hitam</w:t>
+            </w:r>
+            <w:proofErr w:type="spellEnd"/>
           </w:p>
         </w:tc>
       </w:tr>
@@ -2344,7 +2574,7 @@
 </file>
 
 <file path=word/endnotes.xml><?xml version="1.0" encoding="utf-8"?>
-<w:endnotes xmlns:wpc="http://schemas.microsoft.com/office/word/2010/wordprocessingCanvas" xmlns:cx="http://schemas.microsoft.com/office/drawing/2014/chartex" xmlns:cx1="http://schemas.microsoft.com/office/drawing/2015/9/8/chartex" xmlns:cx2="http://schemas.microsoft.com/office/drawing/2015/10/21/chartex" xmlns:cx3="http://schemas.microsoft.com/office/drawing/2016/5/9/chartex" xmlns:cx4="http://schemas.microsoft.com/office/drawing/2016/5/10/chartex" xmlns:cx5="http://schemas.microsoft.com/office/drawing/2016/5/11/chartex" xmlns:cx6="http://schemas.microsoft.com/office/drawing/2016/5/12/chartex" xmlns:cx7="http://schemas.microsoft.com/office/drawing/2016/5/13/chartex" xmlns:cx8="http://schemas.microsoft.com/office/drawing/2016/5/14/chartex" xmlns:mc="http://schemas.openxmlformats.org/markup-compatibility/2006" xmlns:aink="http://schemas.microsoft.com/office/drawing/2016/ink" xmlns:am3d="http://schemas.microsoft.com/office/drawing/2017/model3d" xmlns:o="urn:schemas-microsoft-com:office:office" xmlns:r="http://schemas.openxmlformats.org/officeDocument/2006/relationships" xmlns:m="http://schemas.openxmlformats.org/officeDocument/2006/math" xmlns:v="urn:schemas-microsoft-com:vml" xmlns:wp14="http://schemas.microsoft.com/office/word/2010/wordprocessingDrawing" xmlns:wp="http://schemas.openxmlformats.org/drawingml/2006/wordprocessingDrawing" xmlns:w10="urn:schemas-microsoft-com:office:word" xmlns:w="http://schemas.openxmlformats.org/wordprocessingml/2006/main" xmlns:w14="http://schemas.microsoft.com/office/word/2010/wordml" xmlns:w15="http://schemas.microsoft.com/office/word/2012/wordml" xmlns:w16cex="http://schemas.microsoft.com/office/word/2018/wordml/cex" xmlns:w16cid="http://schemas.microsoft.com/office/word/2016/wordml/cid" xmlns:w16="http://schemas.microsoft.com/office/word/2018/wordml" xmlns:w16se="http://schemas.microsoft.com/office/word/2015/wordml/symex" xmlns:wpg="http://schemas.microsoft.com/office/word/2010/wordprocessingGroup" xmlns:wpi="http://schemas.microsoft.com/office/word/2010/wordprocessingInk" xmlns:wne="http://schemas.microsoft.com/office/word/2006/wordml" xmlns:wps="http://schemas.microsoft.com/office/word/2010/wordprocessingShape" mc:Ignorable="w14 w15 w16se w16cid w16 w16cex wp14">
+<w:endnotes xmlns:wpc="http://schemas.microsoft.com/office/word/2010/wordprocessingCanvas" xmlns:cx="http://schemas.microsoft.com/office/drawing/2014/chartex" xmlns:cx1="http://schemas.microsoft.com/office/drawing/2015/9/8/chartex" xmlns:cx2="http://schemas.microsoft.com/office/drawing/2015/10/21/chartex" xmlns:cx3="http://schemas.microsoft.com/office/drawing/2016/5/9/chartex" xmlns:cx4="http://schemas.microsoft.com/office/drawing/2016/5/10/chartex" xmlns:cx5="http://schemas.microsoft.com/office/drawing/2016/5/11/chartex" xmlns:cx6="http://schemas.microsoft.com/office/drawing/2016/5/12/chartex" xmlns:cx7="http://schemas.microsoft.com/office/drawing/2016/5/13/chartex" xmlns:cx8="http://schemas.microsoft.com/office/drawing/2016/5/14/chartex" xmlns:mc="http://schemas.openxmlformats.org/markup-compatibility/2006" xmlns:aink="http://schemas.microsoft.com/office/drawing/2016/ink" xmlns:am3d="http://schemas.microsoft.com/office/drawing/2017/model3d" xmlns:o="urn:schemas-microsoft-com:office:office" xmlns:r="http://schemas.openxmlformats.org/officeDocument/2006/relationships" xmlns:m="http://schemas.openxmlformats.org/officeDocument/2006/math" xmlns:v="urn:schemas-microsoft-com:vml" xmlns:wp14="http://schemas.microsoft.com/office/word/2010/wordprocessingDrawing" xmlns:wp="http://schemas.openxmlformats.org/drawingml/2006/wordprocessingDrawing" xmlns:w10="urn:schemas-microsoft-com:office:word" xmlns:w="http://schemas.openxmlformats.org/wordprocessingml/2006/main" xmlns:w14="http://schemas.microsoft.com/office/word/2010/wordml" xmlns:w15="http://schemas.microsoft.com/office/word/2012/wordml" xmlns:w16cex="http://schemas.microsoft.com/office/word/2018/wordml/cex" xmlns:w16cid="http://schemas.microsoft.com/office/word/2016/wordml/cid" xmlns:w16="http://schemas.microsoft.com/office/word/2018/wordml" xmlns:w16sdtdh="http://schemas.microsoft.com/office/word/2020/wordml/sdtdatahash" xmlns:w16se="http://schemas.microsoft.com/office/word/2015/wordml/symex" xmlns:wpg="http://schemas.microsoft.com/office/word/2010/wordprocessingGroup" xmlns:wpi="http://schemas.microsoft.com/office/word/2010/wordprocessingInk" xmlns:wne="http://schemas.microsoft.com/office/word/2006/wordml" xmlns:wps="http://schemas.microsoft.com/office/word/2010/wordprocessingShape" mc:Ignorable="w14 w15 w16se w16cid w16 w16cex w16sdtdh wp14">
   <w:endnote w:type="separator" w:id="-1">
     <w:p>
       <w:pPr>
@@ -2369,7 +2599,7 @@
 </file>
 
 <file path=word/footnotes.xml><?xml version="1.0" encoding="utf-8"?>
-<w:footnotes xmlns:wpc="http://schemas.microsoft.com/office/word/2010/wordprocessingCanvas" xmlns:cx="http://schemas.microsoft.com/office/drawing/2014/chartex" xmlns:cx1="http://schemas.microsoft.com/office/drawing/2015/9/8/chartex" xmlns:cx2="http://schemas.microsoft.com/office/drawing/2015/10/21/chartex" xmlns:cx3="http://schemas.microsoft.com/office/drawing/2016/5/9/chartex" xmlns:cx4="http://schemas.microsoft.com/office/drawing/2016/5/10/chartex" xmlns:cx5="http://schemas.microsoft.com/office/drawing/2016/5/11/chartex" xmlns:cx6="http://schemas.microsoft.com/office/drawing/2016/5/12/chartex" xmlns:cx7="http://schemas.microsoft.com/office/drawing/2016/5/13/chartex" xmlns:cx8="http://schemas.microsoft.com/office/drawing/2016/5/14/chartex" xmlns:mc="http://schemas.openxmlformats.org/markup-compatibility/2006" xmlns:aink="http://schemas.microsoft.com/office/drawing/2016/ink" xmlns:am3d="http://schemas.microsoft.com/office/drawing/2017/model3d" xmlns:o="urn:schemas-microsoft-com:office:office" xmlns:r="http://schemas.openxmlformats.org/officeDocument/2006/relationships" xmlns:m="http://schemas.openxmlformats.org/officeDocument/2006/math" xmlns:v="urn:schemas-microsoft-com:vml" xmlns:wp14="http://schemas.microsoft.com/office/word/2010/wordprocessingDrawing" xmlns:wp="http://schemas.openxmlformats.org/drawingml/2006/wordprocessingDrawing" xmlns:w10="urn:schemas-microsoft-com:office:word" xmlns:w="http://schemas.openxmlformats.org/wordprocessingml/2006/main" xmlns:w14="http://schemas.microsoft.com/office/word/2010/wordml" xmlns:w15="http://schemas.microsoft.com/office/word/2012/wordml" xmlns:w16cex="http://schemas.microsoft.com/office/word/2018/wordml/cex" xmlns:w16cid="http://schemas.microsoft.com/office/word/2016/wordml/cid" xmlns:w16="http://schemas.microsoft.com/office/word/2018/wordml" xmlns:w16se="http://schemas.microsoft.com/office/word/2015/wordml/symex" xmlns:wpg="http://schemas.microsoft.com/office/word/2010/wordprocessingGroup" xmlns:wpi="http://schemas.microsoft.com/office/word/2010/wordprocessingInk" xmlns:wne="http://schemas.microsoft.com/office/word/2006/wordml" xmlns:wps="http://schemas.microsoft.com/office/word/2010/wordprocessingShape" mc:Ignorable="w14 w15 w16se w16cid w16 w16cex wp14">
+<w:footnotes xmlns:wpc="http://schemas.microsoft.com/office/word/2010/wordprocessingCanvas" xmlns:cx="http://schemas.microsoft.com/office/drawing/2014/chartex" xmlns:cx1="http://schemas.microsoft.com/office/drawing/2015/9/8/chartex" xmlns:cx2="http://schemas.microsoft.com/office/drawing/2015/10/21/chartex" xmlns:cx3="http://schemas.microsoft.com/office/drawing/2016/5/9/chartex" xmlns:cx4="http://schemas.microsoft.com/office/drawing/2016/5/10/chartex" xmlns:cx5="http://schemas.microsoft.com/office/drawing/2016/5/11/chartex" xmlns:cx6="http://schemas.microsoft.com/office/drawing/2016/5/12/chartex" xmlns:cx7="http://schemas.microsoft.com/office/drawing/2016/5/13/chartex" xmlns:cx8="http://schemas.microsoft.com/office/drawing/2016/5/14/chartex" xmlns:mc="http://schemas.openxmlformats.org/markup-compatibility/2006" xmlns:aink="http://schemas.microsoft.com/office/drawing/2016/ink" xmlns:am3d="http://schemas.microsoft.com/office/drawing/2017/model3d" xmlns:o="urn:schemas-microsoft-com:office:office" xmlns:r="http://schemas.openxmlformats.org/officeDocument/2006/relationships" xmlns:m="http://schemas.openxmlformats.org/officeDocument/2006/math" xmlns:v="urn:schemas-microsoft-com:vml" xmlns:wp14="http://schemas.microsoft.com/office/word/2010/wordprocessingDrawing" xmlns:wp="http://schemas.openxmlformats.org/drawingml/2006/wordprocessingDrawing" xmlns:w10="urn:schemas-microsoft-com:office:word" xmlns:w="http://schemas.openxmlformats.org/wordprocessingml/2006/main" xmlns:w14="http://schemas.microsoft.com/office/word/2010/wordml" xmlns:w15="http://schemas.microsoft.com/office/word/2012/wordml" xmlns:w16cex="http://schemas.microsoft.com/office/word/2018/wordml/cex" xmlns:w16cid="http://schemas.microsoft.com/office/word/2016/wordml/cid" xmlns:w16="http://schemas.microsoft.com/office/word/2018/wordml" xmlns:w16sdtdh="http://schemas.microsoft.com/office/word/2020/wordml/sdtdatahash" xmlns:w16se="http://schemas.microsoft.com/office/word/2015/wordml/symex" xmlns:wpg="http://schemas.microsoft.com/office/word/2010/wordprocessingGroup" xmlns:wpi="http://schemas.microsoft.com/office/word/2010/wordprocessingInk" xmlns:wne="http://schemas.microsoft.com/office/word/2006/wordml" xmlns:wps="http://schemas.microsoft.com/office/word/2010/wordprocessingShape" mc:Ignorable="w14 w15 w16se w16cid w16 w16cex w16sdtdh wp14">
   <w:footnote w:type="separator" w:id="-1">
     <w:p>
       <w:pPr>
@@ -2394,7 +2624,7 @@
 </file>
 
 <file path=word/recipientData.xml><?xml version="1.0" encoding="utf-8"?>
-<wne:recipients xmlns:wpc="http://schemas.microsoft.com/office/word/2010/wordprocessingCanvas" xmlns:cx="http://schemas.microsoft.com/office/drawing/2014/chartex" xmlns:cx1="http://schemas.microsoft.com/office/drawing/2015/9/8/chartex" xmlns:cx2="http://schemas.microsoft.com/office/drawing/2015/10/21/chartex" xmlns:cx3="http://schemas.microsoft.com/office/drawing/2016/5/9/chartex" xmlns:cx4="http://schemas.microsoft.com/office/drawing/2016/5/10/chartex" xmlns:cx5="http://schemas.microsoft.com/office/drawing/2016/5/11/chartex" xmlns:cx6="http://schemas.microsoft.com/office/drawing/2016/5/12/chartex" xmlns:cx7="http://schemas.microsoft.com/office/drawing/2016/5/13/chartex" xmlns:cx8="http://schemas.microsoft.com/office/drawing/2016/5/14/chartex" xmlns:mc="http://schemas.openxmlformats.org/markup-compatibility/2006" xmlns:aink="http://schemas.microsoft.com/office/drawing/2016/ink" xmlns:am3d="http://schemas.microsoft.com/office/drawing/2017/model3d" xmlns:o="urn:schemas-microsoft-com:office:office" xmlns:r="http://schemas.openxmlformats.org/officeDocument/2006/relationships" xmlns:m="http://schemas.openxmlformats.org/officeDocument/2006/math" xmlns:v="urn:schemas-microsoft-com:vml" xmlns:wp14="http://schemas.microsoft.com/office/word/2010/wordprocessingDrawing" xmlns:wp="http://schemas.openxmlformats.org/drawingml/2006/wordprocessingDrawing" xmlns:w10="urn:schemas-microsoft-com:office:word" xmlns:w="http://schemas.openxmlformats.org/wordprocessingml/2006/main" xmlns:w14="http://schemas.microsoft.com/office/word/2010/wordml" xmlns:w15="http://schemas.microsoft.com/office/word/2012/wordml" xmlns:w16cex="http://schemas.microsoft.com/office/word/2018/wordml/cex" xmlns:w16cid="http://schemas.microsoft.com/office/word/2016/wordml/cid" xmlns:w16="http://schemas.microsoft.com/office/word/2018/wordml" xmlns:w16se="http://schemas.microsoft.com/office/word/2015/wordml/symex" xmlns:wpg="http://schemas.microsoft.com/office/word/2010/wordprocessingGroup" xmlns:wpi="http://schemas.microsoft.com/office/word/2010/wordprocessingInk" xmlns:wne="http://schemas.microsoft.com/office/word/2006/wordml" xmlns:wps="http://schemas.microsoft.com/office/word/2010/wordprocessingShape" mc:Ignorable="w14 w15 w16se w16cid w16 w16cex wp14">
+<wne:recipients xmlns:wpc="http://schemas.microsoft.com/office/word/2010/wordprocessingCanvas" xmlns:cx="http://schemas.microsoft.com/office/drawing/2014/chartex" xmlns:cx1="http://schemas.microsoft.com/office/drawing/2015/9/8/chartex" xmlns:cx2="http://schemas.microsoft.com/office/drawing/2015/10/21/chartex" xmlns:cx3="http://schemas.microsoft.com/office/drawing/2016/5/9/chartex" xmlns:cx4="http://schemas.microsoft.com/office/drawing/2016/5/10/chartex" xmlns:cx5="http://schemas.microsoft.com/office/drawing/2016/5/11/chartex" xmlns:cx6="http://schemas.microsoft.com/office/drawing/2016/5/12/chartex" xmlns:cx7="http://schemas.microsoft.com/office/drawing/2016/5/13/chartex" xmlns:cx8="http://schemas.microsoft.com/office/drawing/2016/5/14/chartex" xmlns:mc="http://schemas.openxmlformats.org/markup-compatibility/2006" xmlns:aink="http://schemas.microsoft.com/office/drawing/2016/ink" xmlns:am3d="http://schemas.microsoft.com/office/drawing/2017/model3d" xmlns:o="urn:schemas-microsoft-com:office:office" xmlns:r="http://schemas.openxmlformats.org/officeDocument/2006/relationships" xmlns:m="http://schemas.openxmlformats.org/officeDocument/2006/math" xmlns:v="urn:schemas-microsoft-com:vml" xmlns:wp14="http://schemas.microsoft.com/office/word/2010/wordprocessingDrawing" xmlns:wp="http://schemas.openxmlformats.org/drawingml/2006/wordprocessingDrawing" xmlns:w10="urn:schemas-microsoft-com:office:word" xmlns:w="http://schemas.openxmlformats.org/wordprocessingml/2006/main" xmlns:w14="http://schemas.microsoft.com/office/word/2010/wordml" xmlns:w15="http://schemas.microsoft.com/office/word/2012/wordml" xmlns:w16cex="http://schemas.microsoft.com/office/word/2018/wordml/cex" xmlns:w16cid="http://schemas.microsoft.com/office/word/2016/wordml/cid" xmlns:w16="http://schemas.microsoft.com/office/word/2018/wordml" xmlns:w16sdtdh="http://schemas.microsoft.com/office/word/2020/wordml/sdtdatahash" xmlns:w16se="http://schemas.microsoft.com/office/word/2015/wordml/symex" xmlns:wpg="http://schemas.microsoft.com/office/word/2010/wordprocessingGroup" xmlns:wpi="http://schemas.microsoft.com/office/word/2010/wordprocessingInk" xmlns:wne="http://schemas.microsoft.com/office/word/2006/wordml" xmlns:wps="http://schemas.microsoft.com/office/word/2010/wordprocessingShape" mc:Ignorable="w14 w15 w16se w16cid w16 w16cex w16sdtdh wp14">
   <wne:recipientData>
     <wne:active wne:val="1"/>
     <wne:hash wne:val="-1965457683"/>
@@ -2451,11 +2681,31 @@
     <wne:active wne:val="1"/>
     <wne:hash wne:val="-1353575373"/>
   </wne:recipientData>
+  <wne:recipientData>
+    <wne:active wne:val="1"/>
+    <wne:hash wne:val="-932891950"/>
+  </wne:recipientData>
+  <wne:recipientData>
+    <wne:active wne:val="1"/>
+    <wne:hash wne:val="280386935"/>
+  </wne:recipientData>
+  <wne:recipientData>
+    <wne:active wne:val="1"/>
+    <wne:hash wne:val="662606845"/>
+  </wne:recipientData>
+  <wne:recipientData>
+    <wne:active wne:val="1"/>
+    <wne:hash wne:val="-1283959577"/>
+  </wne:recipientData>
+  <wne:recipientData>
+    <wne:active wne:val="1"/>
+    <wne:hash wne:val="1696134289"/>
+  </wne:recipientData>
 </wne:recipients>
 </file>
 
 <file path=word/styles.xml><?xml version="1.0" encoding="utf-8"?>
-<w:styles xmlns:mc="http://schemas.openxmlformats.org/markup-compatibility/2006" xmlns:r="http://schemas.openxmlformats.org/officeDocument/2006/relationships" xmlns:w="http://schemas.openxmlformats.org/wordprocessingml/2006/main" xmlns:w14="http://schemas.microsoft.com/office/word/2010/wordml" xmlns:w15="http://schemas.microsoft.com/office/word/2012/wordml" xmlns:w16cex="http://schemas.microsoft.com/office/word/2018/wordml/cex" xmlns:w16cid="http://schemas.microsoft.com/office/word/2016/wordml/cid" xmlns:w16="http://schemas.microsoft.com/office/word/2018/wordml" xmlns:w16se="http://schemas.microsoft.com/office/word/2015/wordml/symex" mc:Ignorable="w14 w15 w16se w16cid w16 w16cex">
+<w:styles xmlns:mc="http://schemas.openxmlformats.org/markup-compatibility/2006" xmlns:r="http://schemas.openxmlformats.org/officeDocument/2006/relationships" xmlns:w="http://schemas.openxmlformats.org/wordprocessingml/2006/main" xmlns:w14="http://schemas.microsoft.com/office/word/2010/wordml" xmlns:w15="http://schemas.microsoft.com/office/word/2012/wordml" xmlns:w16cex="http://schemas.microsoft.com/office/word/2018/wordml/cex" xmlns:w16cid="http://schemas.microsoft.com/office/word/2016/wordml/cid" xmlns:w16="http://schemas.microsoft.com/office/word/2018/wordml" xmlns:w16sdtdh="http://schemas.microsoft.com/office/word/2020/wordml/sdtdatahash" xmlns:w16se="http://schemas.microsoft.com/office/word/2015/wordml/symex" mc:Ignorable="w14 w15 w16se w16cid w16 w16cex w16sdtdh">
   <w:docDefaults>
     <w:rPrDefault>
       <w:rPr>

</xml_diff>